<commit_message>
Added software for testing communication protocol and modified communication protocol document
</commit_message>
<xml_diff>
--- a/Ibis Communication Protocol.docx
+++ b/Ibis Communication Protocol.docx
@@ -185,6 +185,69 @@
       </w:tr>
     </w:tbl>
     <w:p/>
+    <w:p>
+      <w:pPr>
+        <w:rPr>
+          <w:b/>
+        </w:rPr>
+      </w:pPr>
+      <w:r>
+        <w:rPr>
+          <w:b/>
+        </w:rPr>
+        <w:t>Protocol Version</w:t>
+      </w:r>
+    </w:p>
+    <w:p>
+      <w:r>
+        <w:t>Currently only version 0x00 is supported</w:t>
+      </w:r>
+      <w:r>
+        <w:t>.</w:t>
+      </w:r>
+    </w:p>
+    <w:p>
+      <w:pPr>
+        <w:rPr>
+          <w:b/>
+        </w:rPr>
+      </w:pPr>
+      <w:r>
+        <w:rPr>
+          <w:b/>
+        </w:rPr>
+        <w:t>Length</w:t>
+      </w:r>
+    </w:p>
+    <w:p>
+      <w:r>
+        <w:t>The length of the payload portion of the packet</w:t>
+      </w:r>
+      <w:r>
+        <w:t>.</w:t>
+      </w:r>
+    </w:p>
+    <w:p>
+      <w:pPr>
+        <w:rPr>
+          <w:b/>
+        </w:rPr>
+      </w:pPr>
+      <w:r>
+        <w:rPr>
+          <w:b/>
+        </w:rPr>
+        <w:t>Checksum</w:t>
+      </w:r>
+    </w:p>
+    <w:p>
+      <w:r>
+        <w:t>The 8-bit sum of the bytes, not including the start bytes nor the checksum itself</w:t>
+      </w:r>
+      <w:r>
+        <w:t>.</w:t>
+      </w:r>
+    </w:p>
     <w:p/>
     <w:p>
       <w:pPr>
@@ -237,10 +300,7 @@
     </w:p>
     <w:p>
       <w:r>
-        <w:t>Command: 0x0</w:t>
-      </w:r>
-      <w:r>
-        <w:t>2</w:t>
+        <w:t>Command: 0x02</w:t>
       </w:r>
     </w:p>
     <w:p/>
@@ -421,8 +481,6 @@
             <w:r>
               <w:t>X</w:t>
             </w:r>
-            <w:bookmarkStart w:id="0" w:name="_GoBack"/>
-            <w:bookmarkEnd w:id="0"/>
             <w:r>
               <w:t xml:space="preserve"> Sample Y</w:t>
             </w:r>
@@ -525,8 +583,11 @@
     <w:p/>
     <w:p>
       <w:r>
+        <w:lastRenderedPageBreak/>
         <w:t>Description:</w:t>
       </w:r>
+      <w:bookmarkStart w:id="0" w:name="_GoBack"/>
+      <w:bookmarkEnd w:id="0"/>
     </w:p>
     <w:p>
       <w:r>
@@ -669,7 +730,6 @@
           </w:p>
           <w:p>
             <w:r>
-              <w:lastRenderedPageBreak/>
               <w:t>Bit 0: Analog channel 0</w:t>
             </w:r>
           </w:p>
@@ -697,7 +757,6 @@
           </w:tcPr>
           <w:p>
             <w:r>
-              <w:lastRenderedPageBreak/>
               <w:t>Number of samples</w:t>
             </w:r>
           </w:p>

</xml_diff>